<commit_message>
objectius i treballs relacionats
</commit_message>
<xml_diff>
--- a/informes/informe_inicial.docx
+++ b/informes/informe_inicial.docx
@@ -15,8 +15,16 @@
         <w:rPr>
           <w:color w:val="000000"/>
         </w:rPr>
-        <w:t>Detecció de depressió a xarxes socials mitjançant varis mètodes de Machine Learning</w:t>
-      </w:r>
+        <w:t xml:space="preserve">Detecció de depressió a xarxes socials mitjançant varis mètodes de Machine </w:t>
+      </w:r>
+      <w:proofErr w:type="spellStart"/>
+      <w:r>
+        <w:rPr>
+          <w:color w:val="000000"/>
+        </w:rPr>
+        <w:t>Learning</w:t>
+      </w:r>
+      <w:proofErr w:type="spellEnd"/>
     </w:p>
     <w:p>
       <w:pPr>
@@ -90,13 +98,15 @@
         <w:jc w:val="both"/>
       </w:pPr>
       <w:r>
-        <w:t xml:space="preserve">Les xarxes socials són considerades com uns sistemes d’informació en línia que permeten compartir l’estil de vida dels seus usuaris. Cada un té el seu perfil personal on penja actualitzacions del seu dia a dia i la resta d’usuaris poden reaccionar-hi i posar comentaris. De la mateixa manera, també es permet seguir a gent i altres </w:t>
-      </w:r>
-      <w:r>
-        <w:t>institucions</w:t>
-      </w:r>
-      <w:r>
-        <w:t xml:space="preserve"> que siguin de l’agrat d’un</w:t>
+        <w:t xml:space="preserve">Les xarxes socials són considerades com uns sistemes d’informació en línia que permeten compartir l’estil de vida dels seus usuaris. Cada un té el seu perfil personal on penja actualitzacions del seu dia a dia i la resta d’usuaris poden reaccionar-hi i posar comentaris. De la mateixa manera, també es permet seguir a gent i altres institucions que siguin de </w:t>
+      </w:r>
+      <w:proofErr w:type="spellStart"/>
+      <w:r>
+        <w:t>l’agrat</w:t>
+      </w:r>
+      <w:proofErr w:type="spellEnd"/>
+      <w:r>
+        <w:t xml:space="preserve"> d’un</w:t>
       </w:r>
       <w:r>
         <w:t xml:space="preserve"> [1]</w:t>
@@ -111,37 +121,31 @@
         <w:jc w:val="both"/>
       </w:pPr>
       <w:r>
-        <w:t xml:space="preserve">L’inici de les xarxes socials es </w:t>
-      </w:r>
-      <w:r>
-        <w:t>remunta</w:t>
-      </w:r>
-      <w:r>
-        <w:t xml:space="preserve"> a finals dels anys 90, quan </w:t>
-      </w:r>
-      <w:r>
-        <w:t>l’internat</w:t>
-      </w:r>
-      <w:r>
-        <w:t xml:space="preserve"> tot just passava de ser una eina orientada a professionals a ser d’àmbit general. Tot i no ser la primera en aparèixer, la xarxa “MySpace” va ser la que va popularitzar aquest </w:t>
-      </w:r>
-      <w:r>
-        <w:t>fenomen</w:t>
-      </w:r>
-      <w:r>
-        <w:t xml:space="preserve"> i va obrir pas a un seguit de noves xarxes socials. La més famosa, i que actualment segueix sent la que té més </w:t>
-      </w:r>
-      <w:r>
-        <w:t>usuaris</w:t>
-      </w:r>
-      <w:r>
-        <w:t xml:space="preserve"> actius, és “Facebook”, creada per en Mark Zuckerberg. Si bé inicialment l’únic objectiu era estar en contacte amb la gent del teu cercle més proper, avui en dia les xarxes socials són un mitjà per la gent famosa on rebre milers i milers de </w:t>
-      </w:r>
-      <w:r>
-        <w:t>seguidors</w:t>
-      </w:r>
-      <w:r>
-        <w:t xml:space="preserve"> i visualitzacions, deixant de banda l’objectiu principal amb el que es van crear.</w:t>
+        <w:t>L’inici de les xarxes socials es remunta a finals dels anys 90, quan l’internat tot just passava de ser una eina orientada a professionals a ser d’àmbit general. Tot i no ser la primera en aparèixer, la xarxa “</w:t>
+      </w:r>
+      <w:proofErr w:type="spellStart"/>
+      <w:r>
+        <w:t>MySpace</w:t>
+      </w:r>
+      <w:proofErr w:type="spellEnd"/>
+      <w:r>
+        <w:t>” va ser la que va popularitzar aquest fenomen i va obrir pas a un seguit de noves xarxes socials. La més famosa, i que actualment segueix sent la que té més usuaris actius, és “</w:t>
+      </w:r>
+      <w:proofErr w:type="spellStart"/>
+      <w:r>
+        <w:t>Facebook</w:t>
+      </w:r>
+      <w:proofErr w:type="spellEnd"/>
+      <w:r>
+        <w:t xml:space="preserve">”, creada per en Mark </w:t>
+      </w:r>
+      <w:proofErr w:type="spellStart"/>
+      <w:r>
+        <w:t>Zuckerberg</w:t>
+      </w:r>
+      <w:proofErr w:type="spellEnd"/>
+      <w:r>
+        <w:t>. Si bé inicialment l’únic objectiu era estar en contacte amb la gent del teu cercle més proper, avui en dia les xarxes socials són un mitjà per la gent famosa on rebre milers i milers de seguidors i visualitzacions, deixant de banda l’objectiu principal amb el que es van crear.</w:t>
       </w:r>
       <w:r>
         <w:t xml:space="preserve"> [2]</w:t>
@@ -159,13 +163,7 @@
         <w:jc w:val="both"/>
       </w:pPr>
       <w:r>
-        <w:t xml:space="preserve">Les xarxes socials no estan </w:t>
-      </w:r>
-      <w:r>
-        <w:t>exemptes</w:t>
-      </w:r>
-      <w:r>
-        <w:t xml:space="preserve"> de problemàtiques. Al cap i a la fi</w:t>
+        <w:t>Les xarxes socials no estan exemptes de problemàtiques. Al cap i a la fi</w:t>
       </w:r>
       <w:r>
         <w:t>,</w:t>
@@ -186,25 +184,21 @@
         <w:t>contenen</w:t>
       </w:r>
       <w:r>
-        <w:t xml:space="preserve"> d’equips de moderadors, no es pot fer front a tots els problemes. Al fet que se li dona més importància i es destinen més recursos de forma activa és a l’anomenat “cyber-bullying”, doncs és el que més canta i no deixa de ser un atac des d’un </w:t>
-      </w:r>
-      <w:r>
-        <w:t>individu</w:t>
-      </w:r>
-      <w:r>
-        <w:t xml:space="preserve"> cap a un altre. Si més no, </w:t>
+        <w:t xml:space="preserve"> d’equips de moderadors, no es pot fer front a tots els problemes. Al fet que se li dona més importància i es destinen més recursos de forma activa és a l’anomenat “</w:t>
+      </w:r>
+      <w:proofErr w:type="spellStart"/>
+      <w:r>
+        <w:t>cyber-bullying</w:t>
+      </w:r>
+      <w:proofErr w:type="spellEnd"/>
+      <w:r>
+        <w:t xml:space="preserve">”, doncs és el que més canta i no deixa de ser un atac des d’un individu cap a un altre. Si més no, </w:t>
       </w:r>
       <w:r>
         <w:t>també</w:t>
       </w:r>
       <w:r>
-        <w:t xml:space="preserve"> hi ha altres problemes que potser no són tant cridaners, però estan en molta més quantitat. Un d’ells és la depressió que pateixen molts dels seus usuaris. Com bé ja s’ha comentat, les xarxes socials </w:t>
-      </w:r>
-      <w:r>
-        <w:t>permeten</w:t>
-      </w:r>
-      <w:r>
-        <w:t xml:space="preserve"> posar comentaris a internet, sent un lloc perfecte per la gent amb problemes d’ànims o de depressió per poder expressar-se i deixar anar tot els que els hi preocupa. </w:t>
+        <w:t xml:space="preserve"> hi ha altres problemes que potser no són tant cridaners, però estan en molta més quantitat. Un d’ells és la depressió que pateixen molts dels seus usuaris. Com bé ja s’ha comentat, les xarxes socials permeten posar comentaris a internet, sent un lloc perfecte per la gent amb problemes d’ànims o de depressió per poder expressar-se i deixar anar tot els que els hi preocupa. </w:t>
       </w:r>
       <w:r>
         <w:t xml:space="preserve"> [3]</w:t>
@@ -228,7 +222,15 @@
         <w:jc w:val="both"/>
       </w:pPr>
       <w:r>
-        <w:t xml:space="preserve">Clarament, totes aquestes notícies han provocat un seguit de queixes a les empreses propietàries de les xarxes per part de moltes organitzacions i institucions. Els responsables de moderació de les xarxes socials es defensen dient que no hi ha manera de poder veure tots els posts amb indicis de depressió. A diferència dels que contenen “cyber-bullying” o similars, que són reportats per altres usuaris (normalment </w:t>
+        <w:t>Clarament, totes aquestes notícies han provocat un seguit de queixes a les empreses propietàries de les xarxes per part de moltes organitzacions i institucions. Els responsables de moderació de les xarxes socials es defensen dient que no hi ha manera de poder veure tots els posts amb indicis de depressió. A diferència dels que contenen “</w:t>
+      </w:r>
+      <w:proofErr w:type="spellStart"/>
+      <w:r>
+        <w:t>cyber-bullying</w:t>
+      </w:r>
+      <w:proofErr w:type="spellEnd"/>
+      <w:r>
+        <w:t xml:space="preserve">” o similars, que són reportats per altres usuaris (normalment </w:t>
       </w:r>
       <w:r>
         <w:lastRenderedPageBreak/>
@@ -253,19 +255,7 @@
         <w:jc w:val="both"/>
       </w:pPr>
       <w:r>
-        <w:t xml:space="preserve">Aquest fet </w:t>
-      </w:r>
-      <w:r>
-        <w:t>dificulta</w:t>
-      </w:r>
-      <w:r>
-        <w:t xml:space="preserve"> moltíssim la feina dels equips moderadors, els quals no tenen els mitjans necessaris per </w:t>
-      </w:r>
-      <w:r>
-        <w:t>avaluar</w:t>
-      </w:r>
-      <w:r>
-        <w:t xml:space="preserve"> tots els missatges i comentaris. No només això, sinó que, al no estar incomplint cap normativa, tampoc poden prendre cap acció al respecte.</w:t>
+        <w:t>Aquest fet dificulta moltíssim la feina dels equips moderadors, els quals no tenen els mitjans necessaris per avaluar tots els missatges i comentaris. No només això, sinó que, al no estar incomplint cap normativa, tampoc poden prendre cap acció al respecte.</w:t>
       </w:r>
     </w:p>
     <w:p>
@@ -325,13 +315,15 @@
         <w:jc w:val="both"/>
       </w:pPr>
       <w:r>
-        <w:t xml:space="preserve">L’objectiu, doncs, és poder identificar els casos d’usuaris que necessitin ajuda mitjançant models predictius basats en </w:t>
-      </w:r>
-      <w:r>
-        <w:t>intel·ligència</w:t>
-      </w:r>
-      <w:r>
-        <w:t xml:space="preserve"> artificial. Més específicament, cal treballar i investigar l’anomenat “Natural Language Processing”,  traduït a processament de llenguatge natural.</w:t>
+        <w:t xml:space="preserve">L’objectiu és poder identificar els casos d’usuaris que necessitin ajuda mitjançant models predictius basats en intel·ligència artificial. Més específicament, cal treballar i investigar l’anomenat “Natural Language </w:t>
+      </w:r>
+      <w:proofErr w:type="spellStart"/>
+      <w:r>
+        <w:t>Processing</w:t>
+      </w:r>
+      <w:proofErr w:type="spellEnd"/>
+      <w:r>
+        <w:t>”,  traduït a processament de llenguatge natural.</w:t>
       </w:r>
     </w:p>
     <w:p>
@@ -346,14 +338,429 @@
         <w:t>s</w:t>
       </w:r>
       <w:r>
-        <w:t xml:space="preserve"> de zero un nou mètode, sinó fer un estudi de l’eficiència i èxit que tenen cadascun d’ells. Per tant, s’implementaran un seguit de mètodes diferents i es procedirà a fer les proves adients. Les dades utilitzades són datasets ja classificats correctament. Aquestes dades són extretes directament i sense tractar de les xarxes socials Twitter i Reddit. Aquest fet per una banda permet tenir una representació pràcticament exacte de les dades amb les que s’enfronten els varis models en el moment de la veritat. Per una altra banda, al ser informació sense tractar, també obre la porta a fer un Exploratory Data Analysis (EDA) i treure ja unes estadístiques i característiques preliminars, les quals després es podran comparar amb els resultats arribats un cop executats els models. Addicionalment, els models es posaran a prova tant amb les dades sense tractar, com fent un </w:t>
-      </w:r>
-      <w:r>
-        <w:t>previ</w:t>
-      </w:r>
-      <w:r>
-        <w:t xml:space="preserve"> tractament del dataset amb l’objectiu de veure el nou comportament dels models i si hi ha algun indici de millora a les produccions.</w:t>
-      </w:r>
+        <w:t xml:space="preserve"> de zero un nou mètode, sinó fer un estudi de l’eficiència i èxit que tenen cadascun d’ells. Per tant, s’implementaran un seguit de mètodes diferents i es procedirà a fer les proves adients. Les dades utilitzades són </w:t>
+      </w:r>
+      <w:proofErr w:type="spellStart"/>
+      <w:r>
+        <w:t>datasets</w:t>
+      </w:r>
+      <w:proofErr w:type="spellEnd"/>
+      <w:r>
+        <w:t xml:space="preserve"> ja classificats correctament. Aquestes dades són extretes directament i sense tractar de les xarxes socials </w:t>
+      </w:r>
+      <w:proofErr w:type="spellStart"/>
+      <w:r>
+        <w:t>Twitter</w:t>
+      </w:r>
+      <w:proofErr w:type="spellEnd"/>
+      <w:r>
+        <w:t xml:space="preserve"> i </w:t>
+      </w:r>
+      <w:proofErr w:type="spellStart"/>
+      <w:r>
+        <w:t>Reddit</w:t>
+      </w:r>
+      <w:proofErr w:type="spellEnd"/>
+      <w:r>
+        <w:t xml:space="preserve">. Aquest fet per una banda permet tenir una representació pràcticament exacte de les dades amb les que s’enfronten els varis models en el moment de la veritat. Per una altra banda, al ser informació sense tractar, també obre la porta a fer un </w:t>
+      </w:r>
+      <w:proofErr w:type="spellStart"/>
+      <w:r>
+        <w:t>Exploratory</w:t>
+      </w:r>
+      <w:proofErr w:type="spellEnd"/>
+      <w:r>
+        <w:t xml:space="preserve"> Data </w:t>
+      </w:r>
+      <w:proofErr w:type="spellStart"/>
+      <w:r>
+        <w:t>Analysis</w:t>
+      </w:r>
+      <w:proofErr w:type="spellEnd"/>
+      <w:r>
+        <w:t xml:space="preserve"> (EDA) i treure ja unes estadístiques i característiques preliminars, les quals després es podran comparar amb els resultats arribats un cop executats els models. Addicionalment, els models es posaran a prova tant amb les dades sense tractar, com fent un previ tractament del </w:t>
+      </w:r>
+      <w:proofErr w:type="spellStart"/>
+      <w:r>
+        <w:t>dataset</w:t>
+      </w:r>
+      <w:proofErr w:type="spellEnd"/>
+      <w:r>
+        <w:t xml:space="preserve"> amb l’objectiu de veure el nou comportament dels models i si hi ha algun indici de millora a les produccions.</w:t>
+      </w:r>
+    </w:p>
+    <w:p>
+      <w:pPr>
+        <w:pStyle w:val="PARAGRAPH"/>
+        <w:jc w:val="both"/>
+      </w:pPr>
+    </w:p>
+    <w:p>
+      <w:pPr>
+        <w:pStyle w:val="PARAGRAPH"/>
+        <w:jc w:val="both"/>
+      </w:pPr>
+      <w:r>
+        <w:t xml:space="preserve">Per poder arribar a tots els objectius detallats a continuació, caldrà fer ús d’un conjunt de dades que tinguin la informació amb la que després s’hauran d’enfrontar els models. </w:t>
+      </w:r>
+    </w:p>
+    <w:p>
+      <w:pPr>
+        <w:pStyle w:val="PARAGRAPH"/>
+        <w:jc w:val="both"/>
+      </w:pPr>
+    </w:p>
+    <w:p>
+      <w:pPr>
+        <w:pStyle w:val="PARAGRAPH"/>
+        <w:jc w:val="both"/>
+      </w:pPr>
+      <w:r>
+        <w:t xml:space="preserve">Dins del Machine </w:t>
+      </w:r>
+      <w:proofErr w:type="spellStart"/>
+      <w:r>
+        <w:t>Learning</w:t>
+      </w:r>
+      <w:proofErr w:type="spellEnd"/>
+      <w:r>
+        <w:t xml:space="preserve"> ja s’ha fet un seguit d’investigacions i treballs des dels quals es basaran els objectius.</w:t>
+      </w:r>
+    </w:p>
+    <w:p>
+      <w:pPr>
+        <w:pStyle w:val="PARAGRAPH"/>
+        <w:jc w:val="both"/>
+      </w:pPr>
+      <w:r>
+        <w:t xml:space="preserve">Per una banda hi ha els mètodes tradicionals de Machine </w:t>
+      </w:r>
+      <w:proofErr w:type="spellStart"/>
+      <w:r>
+        <w:t>Learning</w:t>
+      </w:r>
+      <w:proofErr w:type="spellEnd"/>
+      <w:r>
+        <w:t>.</w:t>
+      </w:r>
+      <w:r>
+        <w:t xml:space="preserve"> </w:t>
+      </w:r>
+      <w:r>
+        <w:t>L’article “</w:t>
+      </w:r>
+      <w:r>
+        <w:t xml:space="preserve">Sentiment </w:t>
+      </w:r>
+      <w:proofErr w:type="spellStart"/>
+      <w:r>
+        <w:t>Analysis</w:t>
+      </w:r>
+      <w:proofErr w:type="spellEnd"/>
+      <w:r>
+        <w:t xml:space="preserve"> of </w:t>
+      </w:r>
+      <w:proofErr w:type="spellStart"/>
+      <w:r>
+        <w:t>Review</w:t>
+      </w:r>
+      <w:proofErr w:type="spellEnd"/>
+      <w:r>
+        <w:t xml:space="preserve"> </w:t>
+      </w:r>
+      <w:proofErr w:type="spellStart"/>
+      <w:r>
+        <w:t>Datasets</w:t>
+      </w:r>
+      <w:proofErr w:type="spellEnd"/>
+      <w:r>
+        <w:t xml:space="preserve"> </w:t>
+      </w:r>
+      <w:proofErr w:type="spellStart"/>
+      <w:r>
+        <w:t>using</w:t>
+      </w:r>
+      <w:proofErr w:type="spellEnd"/>
+      <w:r>
+        <w:t xml:space="preserve"> Naïve </w:t>
+      </w:r>
+      <w:proofErr w:type="spellStart"/>
+      <w:r>
+        <w:t>Bayes</w:t>
+      </w:r>
+      <w:proofErr w:type="spellEnd"/>
+      <w:r>
+        <w:t xml:space="preserve">’ </w:t>
+      </w:r>
+      <w:proofErr w:type="spellStart"/>
+      <w:r>
+        <w:t>and</w:t>
+      </w:r>
+      <w:proofErr w:type="spellEnd"/>
+      <w:r>
+        <w:t xml:space="preserve"> K-NN </w:t>
+      </w:r>
+      <w:proofErr w:type="spellStart"/>
+      <w:r>
+        <w:t>Classifier</w:t>
+      </w:r>
+      <w:proofErr w:type="spellEnd"/>
+      <w:r>
+        <w:t xml:space="preserve">” [5] explora tant Naïve </w:t>
+      </w:r>
+      <w:proofErr w:type="spellStart"/>
+      <w:r>
+        <w:t>Bayes</w:t>
+      </w:r>
+      <w:proofErr w:type="spellEnd"/>
+      <w:r>
+        <w:t xml:space="preserve"> i K-NN, intentant </w:t>
+      </w:r>
+      <w:proofErr w:type="spellStart"/>
+      <w:r>
+        <w:t>evaluar</w:t>
+      </w:r>
+      <w:proofErr w:type="spellEnd"/>
+      <w:r>
+        <w:t xml:space="preserve"> el rendiment i resultats de cada un. Tant un com l’altre es comporten similarment i es postulen com a bones opcions dins d’aquest tipus de mètodes, però sent el Naïve </w:t>
+      </w:r>
+      <w:proofErr w:type="spellStart"/>
+      <w:r>
+        <w:t>Bayes</w:t>
+      </w:r>
+      <w:proofErr w:type="spellEnd"/>
+      <w:r>
+        <w:t xml:space="preserve"> el que ho fa millor</w:t>
+      </w:r>
+      <w:r>
+        <w:t xml:space="preserve"> amb el 90% </w:t>
+      </w:r>
+      <w:proofErr w:type="spellStart"/>
+      <w:r>
+        <w:t>d’accuracy</w:t>
+      </w:r>
+      <w:proofErr w:type="spellEnd"/>
+      <w:r>
+        <w:t>. Tot i això</w:t>
+      </w:r>
+      <w:r>
+        <w:t>,</w:t>
+      </w:r>
+      <w:r>
+        <w:t xml:space="preserve"> l’estudi d’aquests mètodes s’orienta a fer un sentiment </w:t>
+      </w:r>
+      <w:proofErr w:type="spellStart"/>
+      <w:r>
+        <w:t>analysis</w:t>
+      </w:r>
+      <w:proofErr w:type="spellEnd"/>
+      <w:r>
+        <w:t xml:space="preserve"> d’opinions de pel·lícules, no pas de posts a les xarxes socials. </w:t>
+      </w:r>
+      <w:r>
+        <w:t>També hi ha més estudis, com el “</w:t>
+      </w:r>
+      <w:r>
+        <w:t xml:space="preserve">Sentiment </w:t>
+      </w:r>
+      <w:proofErr w:type="spellStart"/>
+      <w:r>
+        <w:t>Analysis</w:t>
+      </w:r>
+      <w:proofErr w:type="spellEnd"/>
+      <w:r>
+        <w:t xml:space="preserve"> on </w:t>
+      </w:r>
+      <w:proofErr w:type="spellStart"/>
+      <w:r>
+        <w:t>Twitter</w:t>
+      </w:r>
+      <w:proofErr w:type="spellEnd"/>
+      <w:r>
+        <w:t xml:space="preserve"> Data </w:t>
+      </w:r>
+      <w:proofErr w:type="spellStart"/>
+      <w:r>
+        <w:t>using</w:t>
+      </w:r>
+      <w:proofErr w:type="spellEnd"/>
+      <w:r>
+        <w:t xml:space="preserve"> KNN </w:t>
+      </w:r>
+      <w:proofErr w:type="spellStart"/>
+      <w:r>
+        <w:t>and</w:t>
+      </w:r>
+      <w:proofErr w:type="spellEnd"/>
+      <w:r>
+        <w:t xml:space="preserve"> </w:t>
+      </w:r>
+      <w:r>
+        <w:t>SVM</w:t>
+      </w:r>
+      <w:r>
+        <w:t xml:space="preserve">" [6] que sí que fan el sentiment </w:t>
+      </w:r>
+      <w:proofErr w:type="spellStart"/>
+      <w:r>
+        <w:t>analysis</w:t>
+      </w:r>
+      <w:proofErr w:type="spellEnd"/>
+      <w:r>
+        <w:t xml:space="preserve"> sobre un cas de xarxes socials. </w:t>
+      </w:r>
+      <w:r>
+        <w:lastRenderedPageBreak/>
+        <w:t xml:space="preserve">Per aquest últim, el mètode de SVM és el que dona més bons resultats. Tot i això, no s’està buscant específicament depressió, sinó si el </w:t>
+      </w:r>
+      <w:proofErr w:type="spellStart"/>
+      <w:r>
+        <w:t>tweet</w:t>
+      </w:r>
+      <w:proofErr w:type="spellEnd"/>
+      <w:r>
+        <w:t xml:space="preserve"> és positiu o negatiu.</w:t>
+      </w:r>
+    </w:p>
+    <w:p>
+      <w:r>
+        <w:t xml:space="preserve">Un dels objectius als que es vol arribar és comparar varis models tradicionals i posar-los a prova directament en detectar depressió als posts en xarxes socials. D’aquesta manera es podrà veure si els que tenen  més èxit en sentiment </w:t>
+      </w:r>
+      <w:proofErr w:type="spellStart"/>
+      <w:r>
+        <w:t>analysis</w:t>
+      </w:r>
+      <w:proofErr w:type="spellEnd"/>
+      <w:r>
+        <w:t xml:space="preserve"> genèric, també el tenen quan es busca un sentiment en concret. Més específicament, per aquesta part es posaran a prova els classificadors Naïve </w:t>
+      </w:r>
+      <w:proofErr w:type="spellStart"/>
+      <w:r>
+        <w:t>Bayes</w:t>
+      </w:r>
+      <w:proofErr w:type="spellEnd"/>
+      <w:r>
+        <w:t xml:space="preserve">, </w:t>
+      </w:r>
+      <w:proofErr w:type="spellStart"/>
+      <w:r>
+        <w:t>Decision</w:t>
+      </w:r>
+      <w:proofErr w:type="spellEnd"/>
+      <w:r>
+        <w:t xml:space="preserve"> </w:t>
+      </w:r>
+      <w:proofErr w:type="spellStart"/>
+      <w:r>
+        <w:t>Tree</w:t>
+      </w:r>
+      <w:proofErr w:type="spellEnd"/>
+      <w:r>
+        <w:t xml:space="preserve">, </w:t>
+      </w:r>
+      <w:proofErr w:type="spellStart"/>
+      <w:r>
+        <w:t>Random</w:t>
+      </w:r>
+      <w:proofErr w:type="spellEnd"/>
+      <w:r>
+        <w:t xml:space="preserve"> Forest, SVM i </w:t>
+      </w:r>
+      <w:r>
+        <w:t>KNN</w:t>
+      </w:r>
+      <w:r>
+        <w:t>.</w:t>
+      </w:r>
+      <w:r>
+        <w:t xml:space="preserve"> Addicionalment, també hi ha maneres de millorar les prediccions de varis classificadors, l’article “</w:t>
+      </w:r>
+      <w:proofErr w:type="spellStart"/>
+      <w:r>
+        <w:t>Comparative</w:t>
+      </w:r>
+      <w:proofErr w:type="spellEnd"/>
+      <w:r>
+        <w:t xml:space="preserve"> </w:t>
+      </w:r>
+      <w:proofErr w:type="spellStart"/>
+      <w:r>
+        <w:t>Analysis</w:t>
+      </w:r>
+      <w:proofErr w:type="spellEnd"/>
+      <w:r>
+        <w:t xml:space="preserve"> of </w:t>
+      </w:r>
+      <w:proofErr w:type="spellStart"/>
+      <w:r>
+        <w:t>Bagging</w:t>
+      </w:r>
+      <w:proofErr w:type="spellEnd"/>
+      <w:r>
+        <w:t xml:space="preserve"> </w:t>
+      </w:r>
+      <w:proofErr w:type="spellStart"/>
+      <w:r>
+        <w:t>and</w:t>
+      </w:r>
+      <w:proofErr w:type="spellEnd"/>
+      <w:r>
+        <w:t xml:space="preserve"> </w:t>
+      </w:r>
+      <w:proofErr w:type="spellStart"/>
+      <w:r>
+        <w:t>Boosting</w:t>
+      </w:r>
+      <w:proofErr w:type="spellEnd"/>
+      <w:r>
+        <w:t xml:space="preserve"> </w:t>
+      </w:r>
+      <w:proofErr w:type="spellStart"/>
+      <w:r>
+        <w:t>Algorithms</w:t>
+      </w:r>
+      <w:proofErr w:type="spellEnd"/>
+      <w:r>
+        <w:t xml:space="preserve"> for Sentiment </w:t>
+      </w:r>
+      <w:proofErr w:type="spellStart"/>
+      <w:r>
+        <w:t>Analysis</w:t>
+      </w:r>
+      <w:proofErr w:type="spellEnd"/>
+      <w:r>
+        <w:t xml:space="preserve">” [7] n’explora alguns. Els resultats són millors que aplicant un simple classificador, però, de nou, no posa pas èmfasi en la depressió. Per tant, en aquest apartat també es posarà a prova els mètodes </w:t>
+      </w:r>
+      <w:proofErr w:type="spellStart"/>
+      <w:r>
+        <w:t>d’ensamblament</w:t>
+      </w:r>
+      <w:proofErr w:type="spellEnd"/>
+      <w:r>
+        <w:t xml:space="preserve"> </w:t>
+      </w:r>
+      <w:proofErr w:type="spellStart"/>
+      <w:r>
+        <w:t>Boosting</w:t>
+      </w:r>
+      <w:proofErr w:type="spellEnd"/>
+      <w:r>
+        <w:t xml:space="preserve"> i </w:t>
+      </w:r>
+      <w:proofErr w:type="spellStart"/>
+      <w:r>
+        <w:t>Bagging</w:t>
+      </w:r>
+      <w:proofErr w:type="spellEnd"/>
+      <w:r>
+        <w:t xml:space="preserve"> aplicant-los als classificadors prèviament mencionats, amb l’objectiu de veure fins a quin punt es pot arribar a millorar les prediccions de depressió per cada classificador.</w:t>
+      </w:r>
+    </w:p>
+    <w:p>
+      <w:pPr>
+        <w:pStyle w:val="PARAGRAPH"/>
+        <w:jc w:val="both"/>
+      </w:pPr>
     </w:p>
     <w:p>
       <w:pPr>
@@ -446,7 +853,6 @@
           <w:color w:val="000000"/>
           <w:lang w:val="es-ES"/>
         </w:rPr>
-        <w:lastRenderedPageBreak/>
         <w:t>4</w:t>
       </w:r>
       <w:r>
@@ -603,8 +1009,13 @@
               <w:pStyle w:val="PARAGRAPHnoindent"/>
             </w:pPr>
             <w:r>
-              <w:t>Informe inicial (Introducció, Objectiu, metodologia, ...), instal·lar LaTex</w:t>
-            </w:r>
+              <w:t xml:space="preserve">Informe inicial (Introducció, Objectiu, metodologia, ...), instal·lar </w:t>
+            </w:r>
+            <w:proofErr w:type="spellStart"/>
+            <w:r>
+              <w:t>LaTex</w:t>
+            </w:r>
+            <w:proofErr w:type="spellEnd"/>
           </w:p>
         </w:tc>
         <w:tc>
@@ -625,7 +1036,15 @@
               <w:ind w:firstLine="0"/>
             </w:pPr>
             <w:r>
-              <w:t>El LaTex es resisteix a funcionar correctament...</w:t>
+              <w:t xml:space="preserve">El </w:t>
+            </w:r>
+            <w:proofErr w:type="spellStart"/>
+            <w:r>
+              <w:t>LaTex</w:t>
+            </w:r>
+            <w:proofErr w:type="spellEnd"/>
+            <w:r>
+              <w:t xml:space="preserve"> es resisteix a funcionar correctament...</w:t>
             </w:r>
           </w:p>
         </w:tc>
@@ -757,6 +1176,7 @@
               <w:pStyle w:val="PARAGRAPHnoindent"/>
             </w:pPr>
             <w:r>
+              <w:lastRenderedPageBreak/>
               <w:t>Octubre, 4</w:t>
             </w:r>
           </w:p>
@@ -1381,18 +1801,40 @@
       <w:r>
         <w:t xml:space="preserve">[1] </w:t>
       </w:r>
-      <w:r>
-        <w:t xml:space="preserve">Yasar, K. (2022, 12 abril). </w:t>
-      </w:r>
-      <w:r>
-        <w:rPr>
-          <w:i/>
-          <w:iCs/>
-        </w:rPr>
-        <w:t>social networking</w:t>
-      </w:r>
-      <w:r>
-        <w:t>. WhatIs.com. Recuperado 2 de octubre de 2022, de https://www.techtarget.com/whatis/definition/social-networking</w:t>
+      <w:proofErr w:type="spellStart"/>
+      <w:r>
+        <w:t>Yasar</w:t>
+      </w:r>
+      <w:proofErr w:type="spellEnd"/>
+      <w:r>
+        <w:t xml:space="preserve">, K. (2022, 12 abril). </w:t>
+      </w:r>
+      <w:r>
+        <w:rPr>
+          <w:i/>
+          <w:iCs/>
+        </w:rPr>
+        <w:t xml:space="preserve">social </w:t>
+      </w:r>
+      <w:proofErr w:type="spellStart"/>
+      <w:r>
+        <w:rPr>
+          <w:i/>
+          <w:iCs/>
+        </w:rPr>
+        <w:t>networking</w:t>
+      </w:r>
+      <w:proofErr w:type="spellEnd"/>
+      <w:r>
+        <w:t xml:space="preserve">. WhatIs.com. </w:t>
+      </w:r>
+      <w:proofErr w:type="spellStart"/>
+      <w:r>
+        <w:t>Recuperado</w:t>
+      </w:r>
+      <w:proofErr w:type="spellEnd"/>
+      <w:r>
+        <w:t xml:space="preserve"> 2 de octubre de 2022, de https://www.techtarget.com/whatis/definition/social-networking</w:t>
       </w:r>
     </w:p>
     <w:p>
@@ -1402,16 +1844,95 @@
       <w:r>
         <w:t xml:space="preserve">[2] </w:t>
       </w:r>
-      <w:r>
-        <w:t xml:space="preserve">boyd, D. M. &amp; Ellison, N. B. (2007, octubre). Social Network Sites: Definition, History, and Scholarship. </w:t>
-      </w:r>
-      <w:r>
-        <w:rPr>
-          <w:i/>
-          <w:iCs/>
-        </w:rPr>
-        <w:t>Journal of Computer-Mediated Communication</w:t>
-      </w:r>
+      <w:proofErr w:type="spellStart"/>
+      <w:r>
+        <w:t>boyd</w:t>
+      </w:r>
+      <w:proofErr w:type="spellEnd"/>
+      <w:r>
+        <w:t xml:space="preserve">, D. M. &amp; Ellison, N. B. (2007, octubre). Social Network </w:t>
+      </w:r>
+      <w:proofErr w:type="spellStart"/>
+      <w:r>
+        <w:t>Sites</w:t>
+      </w:r>
+      <w:proofErr w:type="spellEnd"/>
+      <w:r>
+        <w:t xml:space="preserve">: </w:t>
+      </w:r>
+      <w:proofErr w:type="spellStart"/>
+      <w:r>
+        <w:t>Definition</w:t>
+      </w:r>
+      <w:proofErr w:type="spellEnd"/>
+      <w:r>
+        <w:t xml:space="preserve">, </w:t>
+      </w:r>
+      <w:proofErr w:type="spellStart"/>
+      <w:r>
+        <w:t>History</w:t>
+      </w:r>
+      <w:proofErr w:type="spellEnd"/>
+      <w:r>
+        <w:t xml:space="preserve">, </w:t>
+      </w:r>
+      <w:proofErr w:type="spellStart"/>
+      <w:r>
+        <w:t>and</w:t>
+      </w:r>
+      <w:proofErr w:type="spellEnd"/>
+      <w:r>
+        <w:t xml:space="preserve"> </w:t>
+      </w:r>
+      <w:proofErr w:type="spellStart"/>
+      <w:r>
+        <w:t>Scholarship</w:t>
+      </w:r>
+      <w:proofErr w:type="spellEnd"/>
+      <w:r>
+        <w:t xml:space="preserve">. </w:t>
+      </w:r>
+      <w:proofErr w:type="spellStart"/>
+      <w:r>
+        <w:rPr>
+          <w:i/>
+          <w:iCs/>
+        </w:rPr>
+        <w:t>Journal</w:t>
+      </w:r>
+      <w:proofErr w:type="spellEnd"/>
+      <w:r>
+        <w:rPr>
+          <w:i/>
+          <w:iCs/>
+        </w:rPr>
+        <w:t xml:space="preserve"> of Computer-</w:t>
+      </w:r>
+      <w:proofErr w:type="spellStart"/>
+      <w:r>
+        <w:rPr>
+          <w:i/>
+          <w:iCs/>
+        </w:rPr>
+        <w:t>Mediated</w:t>
+      </w:r>
+      <w:proofErr w:type="spellEnd"/>
+      <w:r>
+        <w:rPr>
+          <w:i/>
+          <w:iCs/>
+        </w:rPr>
+        <w:t xml:space="preserve"> </w:t>
+      </w:r>
+      <w:proofErr w:type="spellStart"/>
+      <w:r>
+        <w:rPr>
+          <w:i/>
+          <w:iCs/>
+        </w:rPr>
+        <w:t>Communication</w:t>
+      </w:r>
+      <w:proofErr w:type="spellEnd"/>
       <w:r>
         <w:t xml:space="preserve">, </w:t>
       </w:r>
@@ -1439,43 +1960,728 @@
         <w:jc w:val="both"/>
       </w:pPr>
       <w:r>
+        <w:t xml:space="preserve">[3] </w:t>
+      </w:r>
+      <w:proofErr w:type="spellStart"/>
+      <w:r>
+        <w:t>Chan</w:t>
+      </w:r>
+      <w:proofErr w:type="spellEnd"/>
+      <w:r>
+        <w:t xml:space="preserve">, T. K. H., </w:t>
+      </w:r>
+      <w:proofErr w:type="spellStart"/>
+      <w:r>
+        <w:t>Cheung</w:t>
+      </w:r>
+      <w:proofErr w:type="spellEnd"/>
+      <w:r>
+        <w:t xml:space="preserve">, C. M. K., &amp; Lee, Z. W. Y. (2020, </w:t>
+      </w:r>
+      <w:proofErr w:type="spellStart"/>
+      <w:r>
+        <w:t>December</w:t>
+      </w:r>
+      <w:proofErr w:type="spellEnd"/>
+      <w:r>
+        <w:t xml:space="preserve"> 5). </w:t>
+      </w:r>
+      <w:proofErr w:type="spellStart"/>
+      <w:r>
+        <w:rPr>
+          <w:i/>
+          <w:iCs/>
+        </w:rPr>
+        <w:t>Cyberbullying</w:t>
+      </w:r>
+      <w:proofErr w:type="spellEnd"/>
+      <w:r>
+        <w:rPr>
+          <w:i/>
+          <w:iCs/>
+        </w:rPr>
+        <w:t xml:space="preserve"> on social </w:t>
+      </w:r>
+      <w:proofErr w:type="spellStart"/>
+      <w:r>
+        <w:rPr>
+          <w:i/>
+          <w:iCs/>
+        </w:rPr>
+        <w:t>networking</w:t>
+      </w:r>
+      <w:proofErr w:type="spellEnd"/>
+      <w:r>
+        <w:rPr>
+          <w:i/>
+          <w:iCs/>
+        </w:rPr>
+        <w:t xml:space="preserve"> </w:t>
+      </w:r>
+      <w:proofErr w:type="spellStart"/>
+      <w:r>
+        <w:rPr>
+          <w:i/>
+          <w:iCs/>
+        </w:rPr>
+        <w:t>sites</w:t>
+      </w:r>
+      <w:proofErr w:type="spellEnd"/>
+      <w:r>
+        <w:rPr>
+          <w:i/>
+          <w:iCs/>
+        </w:rPr>
+        <w:t xml:space="preserve">: A </w:t>
+      </w:r>
+      <w:proofErr w:type="spellStart"/>
+      <w:r>
+        <w:rPr>
+          <w:i/>
+          <w:iCs/>
+        </w:rPr>
+        <w:t>Literature</w:t>
+      </w:r>
+      <w:proofErr w:type="spellEnd"/>
+      <w:r>
+        <w:rPr>
+          <w:i/>
+          <w:iCs/>
+        </w:rPr>
+        <w:t xml:space="preserve"> </w:t>
+      </w:r>
+      <w:proofErr w:type="spellStart"/>
+      <w:r>
+        <w:rPr>
+          <w:i/>
+          <w:iCs/>
+        </w:rPr>
+        <w:t>Review</w:t>
+      </w:r>
+      <w:proofErr w:type="spellEnd"/>
+      <w:r>
+        <w:rPr>
+          <w:i/>
+          <w:iCs/>
+        </w:rPr>
+        <w:t xml:space="preserve"> </w:t>
+      </w:r>
+      <w:proofErr w:type="spellStart"/>
+      <w:r>
+        <w:rPr>
+          <w:i/>
+          <w:iCs/>
+        </w:rPr>
+        <w:t>and</w:t>
+      </w:r>
+      <w:proofErr w:type="spellEnd"/>
+      <w:r>
+        <w:rPr>
+          <w:i/>
+          <w:iCs/>
+        </w:rPr>
+        <w:t xml:space="preserve"> </w:t>
+      </w:r>
+      <w:proofErr w:type="spellStart"/>
+      <w:r>
+        <w:rPr>
+          <w:i/>
+          <w:iCs/>
+        </w:rPr>
+        <w:t>future</w:t>
+      </w:r>
+      <w:proofErr w:type="spellEnd"/>
+      <w:r>
+        <w:rPr>
+          <w:i/>
+          <w:iCs/>
+        </w:rPr>
+        <w:t xml:space="preserve"> </w:t>
+      </w:r>
+      <w:proofErr w:type="spellStart"/>
+      <w:r>
+        <w:rPr>
+          <w:i/>
+          <w:iCs/>
+        </w:rPr>
+        <w:t>research</w:t>
+      </w:r>
+      <w:proofErr w:type="spellEnd"/>
+      <w:r>
+        <w:rPr>
+          <w:i/>
+          <w:iCs/>
+        </w:rPr>
+        <w:t xml:space="preserve"> </w:t>
+      </w:r>
+      <w:proofErr w:type="spellStart"/>
+      <w:r>
+        <w:rPr>
+          <w:i/>
+          <w:iCs/>
+        </w:rPr>
+        <w:t>directions</w:t>
+      </w:r>
+      <w:proofErr w:type="spellEnd"/>
+      <w:r>
+        <w:t xml:space="preserve">. </w:t>
+      </w:r>
+      <w:proofErr w:type="spellStart"/>
+      <w:r>
+        <w:t>Information</w:t>
+      </w:r>
+      <w:proofErr w:type="spellEnd"/>
+      <w:r>
+        <w:t xml:space="preserve"> &amp; Management. </w:t>
+      </w:r>
+      <w:proofErr w:type="spellStart"/>
+      <w:r>
+        <w:t>Retrieved</w:t>
+      </w:r>
+      <w:proofErr w:type="spellEnd"/>
+      <w:r>
+        <w:t xml:space="preserve"> </w:t>
+      </w:r>
+      <w:proofErr w:type="spellStart"/>
+      <w:r>
+        <w:t>October</w:t>
+      </w:r>
+      <w:proofErr w:type="spellEnd"/>
+      <w:r>
+        <w:t xml:space="preserve"> 2, 2022, </w:t>
+      </w:r>
+      <w:proofErr w:type="spellStart"/>
+      <w:r>
+        <w:t>from</w:t>
+      </w:r>
+      <w:proofErr w:type="spellEnd"/>
+      <w:r>
+        <w:t xml:space="preserve"> https://www.sciencedirect.com/science/article/pii/S0378720620303499 </w:t>
+      </w:r>
+    </w:p>
+    <w:p>
+      <w:pPr>
+        <w:jc w:val="both"/>
+      </w:pPr>
+      <w:r>
+        <w:t xml:space="preserve">[4] </w:t>
+      </w:r>
+      <w:proofErr w:type="spellStart"/>
+      <w:r>
+        <w:t>Rosenquist</w:t>
+      </w:r>
+      <w:proofErr w:type="spellEnd"/>
+      <w:r>
+        <w:t xml:space="preserve">, J. N. (2010, 16 </w:t>
+      </w:r>
+      <w:proofErr w:type="spellStart"/>
+      <w:r>
+        <w:t>marzo</w:t>
+      </w:r>
+      <w:proofErr w:type="spellEnd"/>
+      <w:r>
+        <w:t xml:space="preserve">). </w:t>
+      </w:r>
+      <w:r>
+        <w:rPr>
+          <w:i/>
+          <w:iCs/>
+        </w:rPr>
+        <w:t xml:space="preserve">Social network determinants of </w:t>
+      </w:r>
+      <w:proofErr w:type="spellStart"/>
+      <w:r>
+        <w:rPr>
+          <w:i/>
+          <w:iCs/>
+        </w:rPr>
+        <w:t>depression</w:t>
+      </w:r>
+      <w:proofErr w:type="spellEnd"/>
+      <w:r>
+        <w:t xml:space="preserve">. </w:t>
+      </w:r>
+      <w:proofErr w:type="spellStart"/>
+      <w:r>
+        <w:t>Nature</w:t>
+      </w:r>
+      <w:proofErr w:type="spellEnd"/>
+      <w:r>
+        <w:t xml:space="preserve">. </w:t>
+      </w:r>
+      <w:proofErr w:type="spellStart"/>
+      <w:r>
+        <w:t>Recuperado</w:t>
+      </w:r>
+      <w:proofErr w:type="spellEnd"/>
+      <w:r>
+        <w:t xml:space="preserve"> 2 de octubre de 2022, de </w:t>
+      </w:r>
+      <w:hyperlink r:id="rId5" w:history="1">
+        <w:r>
+          <w:rPr>
+            <w:rStyle w:val="Hyperlink"/>
+          </w:rPr>
+          <w:t>https://www.nature.com/articles/mp201013</w:t>
+        </w:r>
+      </w:hyperlink>
+    </w:p>
+    <w:p>
+      <w:pPr>
+        <w:jc w:val="both"/>
+      </w:pPr>
+      <w:r>
+        <w:t xml:space="preserve">[5] </w:t>
+      </w:r>
+      <w:proofErr w:type="spellStart"/>
+      <w:r>
+        <w:t>Dey</w:t>
+      </w:r>
+      <w:proofErr w:type="spellEnd"/>
+      <w:r>
+        <w:t xml:space="preserve">, L. (2016, 31 octubre). </w:t>
+      </w:r>
+      <w:r>
+        <w:rPr>
+          <w:i/>
+          <w:iCs/>
+        </w:rPr>
+        <w:t xml:space="preserve">Sentiment </w:t>
+      </w:r>
+      <w:proofErr w:type="spellStart"/>
+      <w:r>
+        <w:rPr>
+          <w:i/>
+          <w:iCs/>
+        </w:rPr>
+        <w:t>Analysis</w:t>
+      </w:r>
+      <w:proofErr w:type="spellEnd"/>
+      <w:r>
+        <w:rPr>
+          <w:i/>
+          <w:iCs/>
+        </w:rPr>
+        <w:t xml:space="preserve"> of </w:t>
+      </w:r>
+      <w:proofErr w:type="spellStart"/>
+      <w:r>
+        <w:rPr>
+          <w:i/>
+          <w:iCs/>
+        </w:rPr>
+        <w:t>Review</w:t>
+      </w:r>
+      <w:proofErr w:type="spellEnd"/>
+      <w:r>
+        <w:rPr>
+          <w:i/>
+          <w:iCs/>
+        </w:rPr>
+        <w:t xml:space="preserve"> </w:t>
+      </w:r>
+      <w:proofErr w:type="spellStart"/>
+      <w:r>
+        <w:rPr>
+          <w:i/>
+          <w:iCs/>
+        </w:rPr>
+        <w:t>Datasets</w:t>
+      </w:r>
+      <w:proofErr w:type="spellEnd"/>
+      <w:r>
+        <w:rPr>
+          <w:i/>
+          <w:iCs/>
+        </w:rPr>
+        <w:t xml:space="preserve"> </w:t>
+      </w:r>
+      <w:proofErr w:type="spellStart"/>
+      <w:r>
+        <w:rPr>
+          <w:i/>
+          <w:iCs/>
+        </w:rPr>
+        <w:t>Using</w:t>
+      </w:r>
+      <w:proofErr w:type="spellEnd"/>
+      <w:r>
+        <w:rPr>
+          <w:i/>
+          <w:iCs/>
+        </w:rPr>
+        <w:t xml:space="preserve"> </w:t>
+      </w:r>
+      <w:proofErr w:type="spellStart"/>
+      <w:r>
+        <w:rPr>
+          <w:i/>
+          <w:iCs/>
+        </w:rPr>
+        <w:t>Naive</w:t>
+      </w:r>
+      <w:proofErr w:type="spellEnd"/>
+      <w:r>
+        <w:rPr>
+          <w:i/>
+          <w:iCs/>
+        </w:rPr>
+        <w:t xml:space="preserve"> </w:t>
+      </w:r>
+      <w:proofErr w:type="spellStart"/>
+      <w:r>
+        <w:rPr>
+          <w:i/>
+          <w:iCs/>
+        </w:rPr>
+        <w:t>Bayes</w:t>
+      </w:r>
+      <w:proofErr w:type="spellEnd"/>
+      <w:r>
+        <w:rPr>
+          <w:i/>
+          <w:iCs/>
+        </w:rPr>
+        <w:t xml:space="preserve"> </w:t>
+      </w:r>
+      <w:proofErr w:type="spellStart"/>
+      <w:r>
+        <w:rPr>
+          <w:i/>
+          <w:iCs/>
+        </w:rPr>
+        <w:t>and</w:t>
+      </w:r>
+      <w:proofErr w:type="spellEnd"/>
+      <w:r>
+        <w:rPr>
+          <w:i/>
+          <w:iCs/>
+        </w:rPr>
+        <w:t xml:space="preserve"> K-NN </w:t>
+      </w:r>
+      <w:proofErr w:type="spellStart"/>
+      <w:r>
+        <w:rPr>
+          <w:i/>
+          <w:iCs/>
+        </w:rPr>
+        <w:t>Classifier</w:t>
+      </w:r>
+      <w:proofErr w:type="spellEnd"/>
+      <w:r>
+        <w:t xml:space="preserve">. arXiv.org. </w:t>
+      </w:r>
+      <w:proofErr w:type="spellStart"/>
+      <w:r>
+        <w:t>Recuperado</w:t>
+      </w:r>
+      <w:proofErr w:type="spellEnd"/>
+      <w:r>
+        <w:t xml:space="preserve"> 5 de octubre de 2022, de </w:t>
+      </w:r>
+      <w:hyperlink r:id="rId6" w:history="1">
+        <w:r>
+          <w:rPr>
+            <w:rStyle w:val="Hyperlink"/>
+          </w:rPr>
+          <w:t>https://arxiv.org/abs/1610.09982</w:t>
+        </w:r>
+      </w:hyperlink>
+    </w:p>
+    <w:p>
+      <w:pPr>
+        <w:jc w:val="both"/>
+      </w:pPr>
+      <w:r>
+        <w:t xml:space="preserve">[6] </w:t>
+      </w:r>
+      <w:r>
+        <w:rPr>
+          <w:i/>
+          <w:iCs/>
+        </w:rPr>
+        <w:t xml:space="preserve">Sentiment </w:t>
+      </w:r>
+      <w:proofErr w:type="spellStart"/>
+      <w:r>
+        <w:rPr>
+          <w:i/>
+          <w:iCs/>
+        </w:rPr>
+        <w:t>analysis</w:t>
+      </w:r>
+      <w:proofErr w:type="spellEnd"/>
+      <w:r>
+        <w:rPr>
+          <w:i/>
+          <w:iCs/>
+        </w:rPr>
+        <w:t xml:space="preserve"> on </w:t>
+      </w:r>
+      <w:proofErr w:type="spellStart"/>
+      <w:r>
+        <w:rPr>
+          <w:i/>
+          <w:iCs/>
+        </w:rPr>
+        <w:t>Twitter</w:t>
+      </w:r>
+      <w:proofErr w:type="spellEnd"/>
+      <w:r>
+        <w:rPr>
+          <w:i/>
+          <w:iCs/>
+        </w:rPr>
+        <w:t xml:space="preserve"> data </w:t>
+      </w:r>
+      <w:proofErr w:type="spellStart"/>
+      <w:r>
+        <w:rPr>
+          <w:i/>
+          <w:iCs/>
+        </w:rPr>
+        <w:t>using</w:t>
+      </w:r>
+      <w:proofErr w:type="spellEnd"/>
+      <w:r>
+        <w:rPr>
+          <w:i/>
+          <w:iCs/>
+        </w:rPr>
+        <w:t xml:space="preserve"> KNN </w:t>
+      </w:r>
+      <w:proofErr w:type="spellStart"/>
+      <w:r>
+        <w:rPr>
+          <w:i/>
+          <w:iCs/>
+        </w:rPr>
+        <w:t>and</w:t>
+      </w:r>
+      <w:proofErr w:type="spellEnd"/>
+      <w:r>
+        <w:rPr>
+          <w:i/>
+          <w:iCs/>
+        </w:rPr>
+        <w:t xml:space="preserve"> SVM - </w:t>
+      </w:r>
+      <w:proofErr w:type="spellStart"/>
+      <w:r>
+        <w:rPr>
+          <w:i/>
+          <w:iCs/>
+        </w:rPr>
+        <w:t>semantic</w:t>
+      </w:r>
+      <w:proofErr w:type="spellEnd"/>
+      <w:r>
+        <w:rPr>
+          <w:i/>
+          <w:iCs/>
+        </w:rPr>
+        <w:t xml:space="preserve"> </w:t>
+      </w:r>
+      <w:proofErr w:type="spellStart"/>
+      <w:r>
+        <w:rPr>
+          <w:i/>
+          <w:iCs/>
+        </w:rPr>
+        <w:t>scholar</w:t>
+      </w:r>
+      <w:proofErr w:type="spellEnd"/>
+      <w:r>
+        <w:t>. (</w:t>
+      </w:r>
+      <w:proofErr w:type="spellStart"/>
+      <w:r>
+        <w:t>n.d</w:t>
+      </w:r>
+      <w:proofErr w:type="spellEnd"/>
+      <w:r>
+        <w:t xml:space="preserve">.). </w:t>
+      </w:r>
+      <w:proofErr w:type="spellStart"/>
+      <w:r>
+        <w:t>Retrieved</w:t>
+      </w:r>
+      <w:proofErr w:type="spellEnd"/>
+      <w:r>
+        <w:t xml:space="preserve"> </w:t>
+      </w:r>
+      <w:proofErr w:type="spellStart"/>
+      <w:r>
+        <w:t>October</w:t>
+      </w:r>
+      <w:proofErr w:type="spellEnd"/>
+      <w:r>
+        <w:t xml:space="preserve"> 5, 2022, </w:t>
+      </w:r>
+      <w:proofErr w:type="spellStart"/>
+      <w:r>
+        <w:t>from</w:t>
+      </w:r>
+      <w:proofErr w:type="spellEnd"/>
+      <w:r>
+        <w:t xml:space="preserve"> https://pdfs.semanticscholar.org/05a8/78000170abcd0c6f8208080470858422e17c.pdf </w:t>
+      </w:r>
+    </w:p>
+    <w:p>
+      <w:pPr>
+        <w:jc w:val="both"/>
+      </w:pPr>
+      <w:r>
         <w:lastRenderedPageBreak/>
-        <w:t xml:space="preserve">[3] </w:t>
-      </w:r>
-      <w:r>
-        <w:t xml:space="preserve">Chan, T. K. H., Cheung, C. M. K., &amp; Lee, Z. W. Y. (2020, December 5). </w:t>
-      </w:r>
-      <w:r>
-        <w:rPr>
-          <w:i/>
-          <w:iCs/>
-        </w:rPr>
-        <w:t>Cyberbullying on social networking sites: A Literature Review and future research directions</w:t>
-      </w:r>
-      <w:r>
-        <w:t xml:space="preserve">. Information &amp; Management. Retrieved October 2, 2022, from https://www.sciencedirect.com/science/article/pii/S0378720620303499 </w:t>
-      </w:r>
-    </w:p>
-    <w:p>
-      <w:pPr>
-        <w:jc w:val="both"/>
-      </w:pPr>
-      <w:r>
-        <w:t xml:space="preserve">[4] </w:t>
-      </w:r>
-      <w:r>
-        <w:t xml:space="preserve">Rosenquist, J. N. (2010, 16 marzo). </w:t>
-      </w:r>
-      <w:r>
-        <w:rPr>
-          <w:i/>
-          <w:iCs/>
-        </w:rPr>
-        <w:t>Social network determinants of depression</w:t>
-      </w:r>
-      <w:r>
-        <w:t>. Nature. Recuperado 2 de octubre de 2022, de https://www.nature.com/articles/mp201013</w:t>
-      </w:r>
+        <w:t xml:space="preserve">[7] </w:t>
+      </w:r>
+      <w:r>
+        <w:rPr>
+          <w:i/>
+          <w:iCs/>
+        </w:rPr>
+        <w:t xml:space="preserve">Sentiment </w:t>
+      </w:r>
+      <w:proofErr w:type="spellStart"/>
+      <w:r>
+        <w:rPr>
+          <w:i/>
+          <w:iCs/>
+        </w:rPr>
+        <w:t>analysis</w:t>
+      </w:r>
+      <w:proofErr w:type="spellEnd"/>
+      <w:r>
+        <w:rPr>
+          <w:i/>
+          <w:iCs/>
+        </w:rPr>
+        <w:t xml:space="preserve"> on </w:t>
+      </w:r>
+      <w:proofErr w:type="spellStart"/>
+      <w:r>
+        <w:rPr>
+          <w:i/>
+          <w:iCs/>
+        </w:rPr>
+        <w:t>Twitter</w:t>
+      </w:r>
+      <w:proofErr w:type="spellEnd"/>
+      <w:r>
+        <w:rPr>
+          <w:i/>
+          <w:iCs/>
+        </w:rPr>
+        <w:t xml:space="preserve"> data </w:t>
+      </w:r>
+      <w:proofErr w:type="spellStart"/>
+      <w:r>
+        <w:rPr>
+          <w:i/>
+          <w:iCs/>
+        </w:rPr>
+        <w:t>using</w:t>
+      </w:r>
+      <w:proofErr w:type="spellEnd"/>
+      <w:r>
+        <w:rPr>
+          <w:i/>
+          <w:iCs/>
+        </w:rPr>
+        <w:t xml:space="preserve"> KNN </w:t>
+      </w:r>
+      <w:proofErr w:type="spellStart"/>
+      <w:r>
+        <w:rPr>
+          <w:i/>
+          <w:iCs/>
+        </w:rPr>
+        <w:t>and</w:t>
+      </w:r>
+      <w:proofErr w:type="spellEnd"/>
+      <w:r>
+        <w:rPr>
+          <w:i/>
+          <w:iCs/>
+        </w:rPr>
+        <w:t xml:space="preserve"> SVM - </w:t>
+      </w:r>
+      <w:proofErr w:type="spellStart"/>
+      <w:r>
+        <w:rPr>
+          <w:i/>
+          <w:iCs/>
+        </w:rPr>
+        <w:t>semantic</w:t>
+      </w:r>
+      <w:proofErr w:type="spellEnd"/>
+      <w:r>
+        <w:rPr>
+          <w:i/>
+          <w:iCs/>
+        </w:rPr>
+        <w:t xml:space="preserve"> </w:t>
+      </w:r>
+      <w:proofErr w:type="spellStart"/>
+      <w:r>
+        <w:rPr>
+          <w:i/>
+          <w:iCs/>
+        </w:rPr>
+        <w:t>scholar</w:t>
+      </w:r>
+      <w:proofErr w:type="spellEnd"/>
+      <w:r>
+        <w:t>. (</w:t>
+      </w:r>
+      <w:proofErr w:type="spellStart"/>
+      <w:r>
+        <w:t>n.d</w:t>
+      </w:r>
+      <w:proofErr w:type="spellEnd"/>
+      <w:r>
+        <w:t xml:space="preserve">.). </w:t>
+      </w:r>
+      <w:proofErr w:type="spellStart"/>
+      <w:r>
+        <w:t>Retrieved</w:t>
+      </w:r>
+      <w:proofErr w:type="spellEnd"/>
+      <w:r>
+        <w:t xml:space="preserve"> </w:t>
+      </w:r>
+      <w:proofErr w:type="spellStart"/>
+      <w:r>
+        <w:t>October</w:t>
+      </w:r>
+      <w:proofErr w:type="spellEnd"/>
+      <w:r>
+        <w:t xml:space="preserve"> 5, 2022, </w:t>
+      </w:r>
+      <w:proofErr w:type="spellStart"/>
+      <w:r>
+        <w:t>from</w:t>
+      </w:r>
+      <w:proofErr w:type="spellEnd"/>
+      <w:r>
+        <w:t xml:space="preserve"> https://pdfs.semanticscholar.org/05a8/78000170abcd0c6f8208080470858422e17c.pdf </w:t>
+      </w:r>
+    </w:p>
+    <w:p>
+      <w:pPr>
+        <w:jc w:val="both"/>
+      </w:pPr>
+    </w:p>
+    <w:p>
+      <w:pPr>
+        <w:jc w:val="both"/>
+      </w:pPr>
+    </w:p>
+    <w:p>
+      <w:pPr>
+        <w:jc w:val="both"/>
+      </w:pPr>
     </w:p>
     <w:p>
       <w:pPr>

</xml_diff>